<commit_message>
data for position correction
</commit_message>
<xml_diff>
--- a/updates/update3/update3.docx
+++ b/updates/update3/update3.docx
@@ -926,6 +926,12 @@
         <w:t>8. PWM to Motor Speed Curve</w:t>
       </w:r>
     </w:p>
+    <w:p>
+      <w:r>
+        <w:tab/>
+        <w:t>Implementing the values of the PWM to velocity found previously, we thus can perform velocity control of the motors using \wheel_command. The following was performed freespinning.</w:t>
+      </w:r>
+    </w:p>
     <w:p/>
     <w:p>
       <w:r>
@@ -933,9 +939,9 @@
           <w:noProof/>
         </w:rPr>
         <w:drawing>
-          <wp:inline distT="0" distB="0" distL="0" distR="0" wp14:anchorId="7D7E608B" wp14:editId="2174C438">
-            <wp:extent cx="5943600" cy="3713480"/>
-            <wp:effectExtent l="0" t="0" r="0" b="0"/>
+          <wp:inline distT="0" distB="0" distL="0" distR="0" wp14:anchorId="7D7E608B" wp14:editId="4D169381">
+            <wp:extent cx="2851961" cy="2046031"/>
+            <wp:effectExtent l="0" t="0" r="5715" b="0"/>
             <wp:docPr id="1" name="Picture 1"/>
             <wp:cNvGraphicFramePr>
               <a:graphicFrameLocks xmlns:a="http://schemas.openxmlformats.org/drawingml/2006/main" noChangeAspect="1"/>
@@ -949,7 +955,7 @@
                       <a:picLocks noChangeAspect="1" noChangeArrowheads="1"/>
                     </pic:cNvPicPr>
                   </pic:nvPicPr>
-                  <pic:blipFill>
+                  <pic:blipFill rotWithShape="1">
                     <a:blip r:embed="rId11" cstate="print">
                       <a:extLst>
                         <a:ext uri="{28A0092B-C50C-407E-A947-70E740481C1C}">
@@ -957,15 +963,13 @@
                         </a:ext>
                       </a:extLst>
                     </a:blip>
-                    <a:srcRect/>
-                    <a:stretch>
-                      <a:fillRect/>
-                    </a:stretch>
+                    <a:srcRect l="5490" r="7421"/>
+                    <a:stretch/>
                   </pic:blipFill>
                   <pic:spPr bwMode="auto">
                     <a:xfrm>
                       <a:off x="0" y="0"/>
-                      <a:ext cx="5943600" cy="3713480"/>
+                      <a:ext cx="2862239" cy="2053404"/>
                     </a:xfrm>
                     <a:prstGeom prst="rect">
                       <a:avLst/>
@@ -974,6 +978,11 @@
                     <a:ln>
                       <a:noFill/>
                     </a:ln>
+                    <a:extLst>
+                      <a:ext uri="{53640926-AAD7-44D8-BBD7-CCE9431645EC}">
+                        <a14:shadowObscured xmlns:a14="http://schemas.microsoft.com/office/drawing/2010/main"/>
+                      </a:ext>
+                    </a:extLst>
                   </pic:spPr>
                 </pic:pic>
               </a:graphicData>
@@ -981,17 +990,14 @@
           </wp:inline>
         </w:drawing>
       </w:r>
-    </w:p>
-    <w:p>
       <w:r>
         <w:rPr>
           <w:noProof/>
         </w:rPr>
-        <w:lastRenderedPageBreak/>
         <w:drawing>
-          <wp:inline distT="0" distB="0" distL="0" distR="0" wp14:anchorId="35326F0B" wp14:editId="66ACCE65">
-            <wp:extent cx="5943600" cy="3713480"/>
-            <wp:effectExtent l="0" t="0" r="0" b="0"/>
+          <wp:inline distT="0" distB="0" distL="0" distR="0" wp14:anchorId="6B694B4B" wp14:editId="383E285F">
+            <wp:extent cx="2888215" cy="2108140"/>
+            <wp:effectExtent l="0" t="0" r="7620" b="0"/>
             <wp:docPr id="2" name="Picture 2"/>
             <wp:cNvGraphicFramePr>
               <a:graphicFrameLocks xmlns:a="http://schemas.openxmlformats.org/drawingml/2006/main" noChangeAspect="1"/>
@@ -1005,7 +1011,7 @@
                       <a:picLocks noChangeAspect="1" noChangeArrowheads="1"/>
                     </pic:cNvPicPr>
                   </pic:nvPicPr>
-                  <pic:blipFill>
+                  <pic:blipFill rotWithShape="1">
                     <a:blip r:embed="rId12" cstate="print">
                       <a:extLst>
                         <a:ext uri="{28A0092B-C50C-407E-A947-70E740481C1C}">
@@ -1013,15 +1019,13 @@
                         </a:ext>
                       </a:extLst>
                     </a:blip>
-                    <a:srcRect/>
-                    <a:stretch>
-                      <a:fillRect/>
-                    </a:stretch>
+                    <a:srcRect l="6643" r="7759"/>
+                    <a:stretch/>
                   </pic:blipFill>
                   <pic:spPr bwMode="auto">
                     <a:xfrm>
                       <a:off x="0" y="0"/>
-                      <a:ext cx="5943600" cy="3713480"/>
+                      <a:ext cx="2898824" cy="2115884"/>
                     </a:xfrm>
                     <a:prstGeom prst="rect">
                       <a:avLst/>
@@ -1030,6 +1034,11 @@
                     <a:ln>
                       <a:noFill/>
                     </a:ln>
+                    <a:extLst>
+                      <a:ext uri="{53640926-AAD7-44D8-BBD7-CCE9431645EC}">
+                        <a14:shadowObscured xmlns:a14="http://schemas.microsoft.com/office/drawing/2010/main"/>
+                      </a:ext>
+                    </a:extLst>
                   </pic:spPr>
                 </pic:pic>
               </a:graphicData>
@@ -1039,6 +1048,14 @@
       </w:r>
     </w:p>
     <w:p>
+      <w:r>
+        <w:t xml:space="preserve">Figure 4. PWM </w:t>
+      </w:r>
+      <w:r>
+        <w:t>Control of Motor Speed</w:t>
+      </w:r>
+    </w:p>
+    <w:p>
       <w:pPr>
         <w:pStyle w:val="Heading2"/>
       </w:pPr>
@@ -1052,6 +1069,777 @@
         <w:t>Filtered Motor Desired Velocity</w:t>
       </w:r>
     </w:p>
+    <w:p>
+      <w:pPr>
+        <w:ind w:firstLine="720"/>
+      </w:pPr>
+      <w:r>
+        <w:t>Testing the robot on the floor, we implement a filter on the motor velocity</w:t>
+      </w:r>
+      <w:r>
+        <w:t xml:space="preserve"> commanding</w:t>
+      </w:r>
+      <w:r>
+        <w:t xml:space="preserve">. </w:t>
+      </w:r>
+      <w:r>
+        <w:t xml:space="preserve">We notice that with lower values of </w:t>
+      </w:r>
+      <m:oMath>
+        <m:r>
+          <w:rPr>
+            <w:rFonts w:ascii="Cambria Math" w:hAnsi="Cambria Math"/>
+          </w:rPr>
+          <m:t>λ</m:t>
+        </m:r>
+      </m:oMath>
+      <w:r>
+        <w:rPr>
+          <w:rFonts w:eastAsiaTheme="minorEastAsia"/>
+        </w:rPr>
+        <w:t xml:space="preserve">, the “ramp up” and “ramp down” time increases. </w:t>
+      </w:r>
+      <m:oMath>
+        <m:r>
+          <w:rPr>
+            <w:rFonts w:ascii="Cambria Math" w:eastAsiaTheme="minorEastAsia" w:hAnsi="Cambria Math"/>
+          </w:rPr>
+          <m:t>λ=20</m:t>
+        </m:r>
+      </m:oMath>
+      <w:r>
+        <w:rPr>
+          <w:rFonts w:eastAsiaTheme="minorEastAsia"/>
+        </w:rPr>
+        <w:t xml:space="preserve"> appears to be a good value for our usage, however we could even go lower if we are experiencing slipping or too much jolting.</w:t>
+      </w:r>
+    </w:p>
+    <w:p>
+      <w:r>
+        <w:rPr>
+          <w:noProof/>
+        </w:rPr>
+        <w:lastRenderedPageBreak/>
+        <w:drawing>
+          <wp:inline distT="0" distB="0" distL="0" distR="0" wp14:anchorId="4F59249A" wp14:editId="255987F8">
+            <wp:extent cx="2883619" cy="2073529"/>
+            <wp:effectExtent l="0" t="0" r="0" b="0"/>
+            <wp:docPr id="10" name="Picture 10"/>
+            <wp:cNvGraphicFramePr>
+              <a:graphicFrameLocks xmlns:a="http://schemas.openxmlformats.org/drawingml/2006/main" noChangeAspect="1"/>
+            </wp:cNvGraphicFramePr>
+            <a:graphic xmlns:a="http://schemas.openxmlformats.org/drawingml/2006/main">
+              <a:graphicData uri="http://schemas.openxmlformats.org/drawingml/2006/picture">
+                <pic:pic xmlns:pic="http://schemas.openxmlformats.org/drawingml/2006/picture">
+                  <pic:nvPicPr>
+                    <pic:cNvPr id="0" name="Picture 5"/>
+                    <pic:cNvPicPr>
+                      <a:picLocks noChangeAspect="1" noChangeArrowheads="1"/>
+                    </pic:cNvPicPr>
+                  </pic:nvPicPr>
+                  <pic:blipFill rotWithShape="1">
+                    <a:blip r:embed="rId13" cstate="print">
+                      <a:extLst>
+                        <a:ext uri="{28A0092B-C50C-407E-A947-70E740481C1C}">
+                          <a14:useLocalDpi xmlns:a14="http://schemas.microsoft.com/office/drawing/2010/main" val="0"/>
+                        </a:ext>
+                      </a:extLst>
+                    </a:blip>
+                    <a:srcRect l="6312" r="6800"/>
+                    <a:stretch/>
+                  </pic:blipFill>
+                  <pic:spPr bwMode="auto">
+                    <a:xfrm>
+                      <a:off x="0" y="0"/>
+                      <a:ext cx="2894270" cy="2081188"/>
+                    </a:xfrm>
+                    <a:prstGeom prst="rect">
+                      <a:avLst/>
+                    </a:prstGeom>
+                    <a:noFill/>
+                    <a:ln>
+                      <a:noFill/>
+                    </a:ln>
+                    <a:extLst>
+                      <a:ext uri="{53640926-AAD7-44D8-BBD7-CCE9431645EC}">
+                        <a14:shadowObscured xmlns:a14="http://schemas.microsoft.com/office/drawing/2010/main"/>
+                      </a:ext>
+                    </a:extLst>
+                  </pic:spPr>
+                </pic:pic>
+              </a:graphicData>
+            </a:graphic>
+          </wp:inline>
+        </w:drawing>
+      </w:r>
+      <w:r>
+        <w:rPr>
+          <w:noProof/>
+        </w:rPr>
+        <w:drawing>
+          <wp:inline distT="0" distB="0" distL="0" distR="0" wp14:anchorId="4856416D" wp14:editId="6149696D">
+            <wp:extent cx="2926678" cy="2130070"/>
+            <wp:effectExtent l="0" t="0" r="7620" b="0"/>
+            <wp:docPr id="11" name="Picture 11"/>
+            <wp:cNvGraphicFramePr>
+              <a:graphicFrameLocks xmlns:a="http://schemas.openxmlformats.org/drawingml/2006/main" noChangeAspect="1"/>
+            </wp:cNvGraphicFramePr>
+            <a:graphic xmlns:a="http://schemas.openxmlformats.org/drawingml/2006/main">
+              <a:graphicData uri="http://schemas.openxmlformats.org/drawingml/2006/picture">
+                <pic:pic xmlns:pic="http://schemas.openxmlformats.org/drawingml/2006/picture">
+                  <pic:nvPicPr>
+                    <pic:cNvPr id="0" name="Picture 6"/>
+                    <pic:cNvPicPr>
+                      <a:picLocks noChangeAspect="1" noChangeArrowheads="1"/>
+                    </pic:cNvPicPr>
+                  </pic:nvPicPr>
+                  <pic:blipFill rotWithShape="1">
+                    <a:blip r:embed="rId14" cstate="print">
+                      <a:extLst>
+                        <a:ext uri="{28A0092B-C50C-407E-A947-70E740481C1C}">
+                          <a14:useLocalDpi xmlns:a14="http://schemas.microsoft.com/office/drawing/2010/main" val="0"/>
+                        </a:ext>
+                      </a:extLst>
+                    </a:blip>
+                    <a:srcRect l="6465" r="7691"/>
+                    <a:stretch/>
+                  </pic:blipFill>
+                  <pic:spPr bwMode="auto">
+                    <a:xfrm>
+                      <a:off x="0" y="0"/>
+                      <a:ext cx="2941754" cy="2141043"/>
+                    </a:xfrm>
+                    <a:prstGeom prst="rect">
+                      <a:avLst/>
+                    </a:prstGeom>
+                    <a:noFill/>
+                    <a:ln>
+                      <a:noFill/>
+                    </a:ln>
+                    <a:extLst>
+                      <a:ext uri="{53640926-AAD7-44D8-BBD7-CCE9431645EC}">
+                        <a14:shadowObscured xmlns:a14="http://schemas.microsoft.com/office/drawing/2010/main"/>
+                      </a:ext>
+                    </a:extLst>
+                  </pic:spPr>
+                </pic:pic>
+              </a:graphicData>
+            </a:graphic>
+          </wp:inline>
+        </w:drawing>
+      </w:r>
+    </w:p>
+    <w:p/>
+    <w:p>
+      <w:r>
+        <w:rPr>
+          <w:noProof/>
+        </w:rPr>
+        <w:drawing>
+          <wp:inline distT="0" distB="0" distL="0" distR="0" wp14:anchorId="040D7A11" wp14:editId="19D10805">
+            <wp:extent cx="2864046" cy="2131001"/>
+            <wp:effectExtent l="0" t="0" r="0" b="0"/>
+            <wp:docPr id="24" name="Picture 24"/>
+            <wp:cNvGraphicFramePr>
+              <a:graphicFrameLocks xmlns:a="http://schemas.openxmlformats.org/drawingml/2006/main" noChangeAspect="1"/>
+            </wp:cNvGraphicFramePr>
+            <a:graphic xmlns:a="http://schemas.openxmlformats.org/drawingml/2006/main">
+              <a:graphicData uri="http://schemas.openxmlformats.org/drawingml/2006/picture">
+                <pic:pic xmlns:pic="http://schemas.openxmlformats.org/drawingml/2006/picture">
+                  <pic:nvPicPr>
+                    <pic:cNvPr id="0" name="Picture 17"/>
+                    <pic:cNvPicPr>
+                      <a:picLocks noChangeAspect="1" noChangeArrowheads="1"/>
+                    </pic:cNvPicPr>
+                  </pic:nvPicPr>
+                  <pic:blipFill rotWithShape="1">
+                    <a:blip r:embed="rId15" cstate="print">
+                      <a:extLst>
+                        <a:ext uri="{28A0092B-C50C-407E-A947-70E740481C1C}">
+                          <a14:useLocalDpi xmlns:a14="http://schemas.microsoft.com/office/drawing/2010/main" val="0"/>
+                        </a:ext>
+                      </a:extLst>
+                    </a:blip>
+                    <a:srcRect l="7727" r="8303"/>
+                    <a:stretch/>
+                  </pic:blipFill>
+                  <pic:spPr bwMode="auto">
+                    <a:xfrm>
+                      <a:off x="0" y="0"/>
+                      <a:ext cx="2869032" cy="2134711"/>
+                    </a:xfrm>
+                    <a:prstGeom prst="rect">
+                      <a:avLst/>
+                    </a:prstGeom>
+                    <a:noFill/>
+                    <a:ln>
+                      <a:noFill/>
+                    </a:ln>
+                    <a:extLst>
+                      <a:ext uri="{53640926-AAD7-44D8-BBD7-CCE9431645EC}">
+                        <a14:shadowObscured xmlns:a14="http://schemas.microsoft.com/office/drawing/2010/main"/>
+                      </a:ext>
+                    </a:extLst>
+                  </pic:spPr>
+                </pic:pic>
+              </a:graphicData>
+            </a:graphic>
+          </wp:inline>
+        </w:drawing>
+      </w:r>
+      <w:r>
+        <w:rPr>
+          <w:noProof/>
+        </w:rPr>
+        <w:drawing>
+          <wp:inline distT="0" distB="0" distL="0" distR="0" wp14:anchorId="7D3A7264" wp14:editId="5FDF192B">
+            <wp:extent cx="2976362" cy="2169037"/>
+            <wp:effectExtent l="0" t="0" r="0" b="0"/>
+            <wp:docPr id="25" name="Picture 25"/>
+            <wp:cNvGraphicFramePr>
+              <a:graphicFrameLocks xmlns:a="http://schemas.openxmlformats.org/drawingml/2006/main" noChangeAspect="1"/>
+            </wp:cNvGraphicFramePr>
+            <a:graphic xmlns:a="http://schemas.openxmlformats.org/drawingml/2006/main">
+              <a:graphicData uri="http://schemas.openxmlformats.org/drawingml/2006/picture">
+                <pic:pic xmlns:pic="http://schemas.openxmlformats.org/drawingml/2006/picture">
+                  <pic:nvPicPr>
+                    <pic:cNvPr id="0" name="Picture 18"/>
+                    <pic:cNvPicPr>
+                      <a:picLocks noChangeAspect="1" noChangeArrowheads="1"/>
+                    </pic:cNvPicPr>
+                  </pic:nvPicPr>
+                  <pic:blipFill rotWithShape="1">
+                    <a:blip r:embed="rId16" cstate="print">
+                      <a:extLst>
+                        <a:ext uri="{28A0092B-C50C-407E-A947-70E740481C1C}">
+                          <a14:useLocalDpi xmlns:a14="http://schemas.microsoft.com/office/drawing/2010/main" val="0"/>
+                        </a:ext>
+                      </a:extLst>
+                    </a:blip>
+                    <a:srcRect l="6439" r="7828"/>
+                    <a:stretch/>
+                  </pic:blipFill>
+                  <pic:spPr bwMode="auto">
+                    <a:xfrm>
+                      <a:off x="0" y="0"/>
+                      <a:ext cx="2982720" cy="2173670"/>
+                    </a:xfrm>
+                    <a:prstGeom prst="rect">
+                      <a:avLst/>
+                    </a:prstGeom>
+                    <a:noFill/>
+                    <a:ln>
+                      <a:noFill/>
+                    </a:ln>
+                    <a:extLst>
+                      <a:ext uri="{53640926-AAD7-44D8-BBD7-CCE9431645EC}">
+                        <a14:shadowObscured xmlns:a14="http://schemas.microsoft.com/office/drawing/2010/main"/>
+                      </a:ext>
+                    </a:extLst>
+                  </pic:spPr>
+                </pic:pic>
+              </a:graphicData>
+            </a:graphic>
+          </wp:inline>
+        </w:drawing>
+      </w:r>
+    </w:p>
+    <w:p/>
+    <w:p>
+      <w:r>
+        <w:rPr>
+          <w:noProof/>
+        </w:rPr>
+        <w:drawing>
+          <wp:inline distT="0" distB="0" distL="0" distR="0" wp14:anchorId="0D019384" wp14:editId="37C6C430">
+            <wp:extent cx="2936553" cy="2183172"/>
+            <wp:effectExtent l="0" t="0" r="0" b="0"/>
+            <wp:docPr id="14" name="Picture 14"/>
+            <wp:cNvGraphicFramePr>
+              <a:graphicFrameLocks xmlns:a="http://schemas.openxmlformats.org/drawingml/2006/main" noChangeAspect="1"/>
+            </wp:cNvGraphicFramePr>
+            <a:graphic xmlns:a="http://schemas.openxmlformats.org/drawingml/2006/main">
+              <a:graphicData uri="http://schemas.openxmlformats.org/drawingml/2006/picture">
+                <pic:pic xmlns:pic="http://schemas.openxmlformats.org/drawingml/2006/picture">
+                  <pic:nvPicPr>
+                    <pic:cNvPr id="0" name="Picture 9"/>
+                    <pic:cNvPicPr>
+                      <a:picLocks noChangeAspect="1" noChangeArrowheads="1"/>
+                    </pic:cNvPicPr>
+                  </pic:nvPicPr>
+                  <pic:blipFill rotWithShape="1">
+                    <a:blip r:embed="rId17" cstate="print">
+                      <a:extLst>
+                        <a:ext uri="{28A0092B-C50C-407E-A947-70E740481C1C}">
+                          <a14:useLocalDpi xmlns:a14="http://schemas.microsoft.com/office/drawing/2010/main" val="0"/>
+                        </a:ext>
+                      </a:extLst>
+                    </a:blip>
+                    <a:srcRect l="7523" r="8439"/>
+                    <a:stretch/>
+                  </pic:blipFill>
+                  <pic:spPr bwMode="auto">
+                    <a:xfrm>
+                      <a:off x="0" y="0"/>
+                      <a:ext cx="2945945" cy="2190154"/>
+                    </a:xfrm>
+                    <a:prstGeom prst="rect">
+                      <a:avLst/>
+                    </a:prstGeom>
+                    <a:noFill/>
+                    <a:ln>
+                      <a:noFill/>
+                    </a:ln>
+                    <a:extLst>
+                      <a:ext uri="{53640926-AAD7-44D8-BBD7-CCE9431645EC}">
+                        <a14:shadowObscured xmlns:a14="http://schemas.microsoft.com/office/drawing/2010/main"/>
+                      </a:ext>
+                    </a:extLst>
+                  </pic:spPr>
+                </pic:pic>
+              </a:graphicData>
+            </a:graphic>
+          </wp:inline>
+        </w:drawing>
+      </w:r>
+      <w:r>
+        <w:rPr>
+          <w:noProof/>
+        </w:rPr>
+        <w:drawing>
+          <wp:inline distT="0" distB="0" distL="0" distR="0" wp14:anchorId="7DA473EA" wp14:editId="56A3F9D3">
+            <wp:extent cx="2904328" cy="2133423"/>
+            <wp:effectExtent l="0" t="0" r="0" b="0"/>
+            <wp:docPr id="15" name="Picture 15"/>
+            <wp:cNvGraphicFramePr>
+              <a:graphicFrameLocks xmlns:a="http://schemas.openxmlformats.org/drawingml/2006/main" noChangeAspect="1"/>
+            </wp:cNvGraphicFramePr>
+            <a:graphic xmlns:a="http://schemas.openxmlformats.org/drawingml/2006/main">
+              <a:graphicData uri="http://schemas.openxmlformats.org/drawingml/2006/picture">
+                <pic:pic xmlns:pic="http://schemas.openxmlformats.org/drawingml/2006/picture">
+                  <pic:nvPicPr>
+                    <pic:cNvPr id="0" name="Picture 10"/>
+                    <pic:cNvPicPr>
+                      <a:picLocks noChangeAspect="1" noChangeArrowheads="1"/>
+                    </pic:cNvPicPr>
+                  </pic:nvPicPr>
+                  <pic:blipFill rotWithShape="1">
+                    <a:blip r:embed="rId18" cstate="print">
+                      <a:extLst>
+                        <a:ext uri="{28A0092B-C50C-407E-A947-70E740481C1C}">
+                          <a14:useLocalDpi xmlns:a14="http://schemas.microsoft.com/office/drawing/2010/main" val="0"/>
+                        </a:ext>
+                      </a:extLst>
+                    </a:blip>
+                    <a:srcRect l="7049" r="7895"/>
+                    <a:stretch/>
+                  </pic:blipFill>
+                  <pic:spPr bwMode="auto">
+                    <a:xfrm>
+                      <a:off x="0" y="0"/>
+                      <a:ext cx="2913333" cy="2140037"/>
+                    </a:xfrm>
+                    <a:prstGeom prst="rect">
+                      <a:avLst/>
+                    </a:prstGeom>
+                    <a:noFill/>
+                    <a:ln>
+                      <a:noFill/>
+                    </a:ln>
+                    <a:extLst>
+                      <a:ext uri="{53640926-AAD7-44D8-BBD7-CCE9431645EC}">
+                        <a14:shadowObscured xmlns:a14="http://schemas.microsoft.com/office/drawing/2010/main"/>
+                      </a:ext>
+                    </a:extLst>
+                  </pic:spPr>
+                </pic:pic>
+              </a:graphicData>
+            </a:graphic>
+          </wp:inline>
+        </w:drawing>
+      </w:r>
+    </w:p>
+    <w:p>
+      <w:r>
+        <w:t>Figure 5. Filtered Velocity Control</w:t>
+      </w:r>
+    </w:p>
+    <w:p/>
+    <w:p>
+      <w:pPr>
+        <w:pStyle w:val="Heading2"/>
+      </w:pPr>
+      <w:r>
+        <w:lastRenderedPageBreak/>
+        <w:t>10. Corrective Velocity</w:t>
+      </w:r>
+    </w:p>
+    <w:p>
+      <w:r>
+        <w:tab/>
+        <w:t>Implementing a corrective velocity based upon position greatly helps the actual position to correlate with the desired position.</w:t>
+      </w:r>
+      <w:r>
+        <w:t xml:space="preserve"> We found that </w:t>
+      </w:r>
+      <m:oMath>
+        <m:r>
+          <w:rPr>
+            <w:rFonts w:ascii="Cambria Math" w:hAnsi="Cambria Math"/>
+          </w:rPr>
+          <m:t>λ=30</m:t>
+        </m:r>
+      </m:oMath>
+      <w:r>
+        <w:rPr>
+          <w:rFonts w:eastAsiaTheme="minorEastAsia"/>
+        </w:rPr>
+        <w:t xml:space="preserve"> best helps correcting for errors in the position.</w:t>
+      </w:r>
+    </w:p>
+    <w:p>
+      <w:r>
+        <w:rPr>
+          <w:noProof/>
+        </w:rPr>
+        <w:drawing>
+          <wp:inline distT="0" distB="0" distL="0" distR="0" wp14:anchorId="42BB093F" wp14:editId="612B359C">
+            <wp:extent cx="2888536" cy="2126886"/>
+            <wp:effectExtent l="0" t="0" r="7620" b="0"/>
+            <wp:docPr id="16" name="Picture 16"/>
+            <wp:cNvGraphicFramePr>
+              <a:graphicFrameLocks xmlns:a="http://schemas.openxmlformats.org/drawingml/2006/main" noChangeAspect="1"/>
+            </wp:cNvGraphicFramePr>
+            <a:graphic xmlns:a="http://schemas.openxmlformats.org/drawingml/2006/main">
+              <a:graphicData uri="http://schemas.openxmlformats.org/drawingml/2006/picture">
+                <pic:pic xmlns:pic="http://schemas.openxmlformats.org/drawingml/2006/picture">
+                  <pic:nvPicPr>
+                    <pic:cNvPr id="0" name="Picture 11"/>
+                    <pic:cNvPicPr>
+                      <a:picLocks noChangeAspect="1" noChangeArrowheads="1"/>
+                    </pic:cNvPicPr>
+                  </pic:nvPicPr>
+                  <pic:blipFill rotWithShape="1">
+                    <a:blip r:embed="rId19" cstate="print">
+                      <a:extLst>
+                        <a:ext uri="{28A0092B-C50C-407E-A947-70E740481C1C}">
+                          <a14:useLocalDpi xmlns:a14="http://schemas.microsoft.com/office/drawing/2010/main" val="0"/>
+                        </a:ext>
+                      </a:extLst>
+                    </a:blip>
+                    <a:srcRect l="7456" r="7691"/>
+                    <a:stretch/>
+                  </pic:blipFill>
+                  <pic:spPr bwMode="auto">
+                    <a:xfrm>
+                      <a:off x="0" y="0"/>
+                      <a:ext cx="2891825" cy="2129307"/>
+                    </a:xfrm>
+                    <a:prstGeom prst="rect">
+                      <a:avLst/>
+                    </a:prstGeom>
+                    <a:noFill/>
+                    <a:ln>
+                      <a:noFill/>
+                    </a:ln>
+                    <a:extLst>
+                      <a:ext uri="{53640926-AAD7-44D8-BBD7-CCE9431645EC}">
+                        <a14:shadowObscured xmlns:a14="http://schemas.microsoft.com/office/drawing/2010/main"/>
+                      </a:ext>
+                    </a:extLst>
+                  </pic:spPr>
+                </pic:pic>
+              </a:graphicData>
+            </a:graphic>
+          </wp:inline>
+        </w:drawing>
+      </w:r>
+      <w:r>
+        <w:rPr>
+          <w:noProof/>
+        </w:rPr>
+        <w:drawing>
+          <wp:inline distT="0" distB="0" distL="0" distR="0" wp14:anchorId="331E40BE" wp14:editId="3E84FB8E">
+            <wp:extent cx="2908356" cy="2139777"/>
+            <wp:effectExtent l="0" t="0" r="6350" b="0"/>
+            <wp:docPr id="19" name="Picture 19"/>
+            <wp:cNvGraphicFramePr>
+              <a:graphicFrameLocks xmlns:a="http://schemas.openxmlformats.org/drawingml/2006/main" noChangeAspect="1"/>
+            </wp:cNvGraphicFramePr>
+            <a:graphic xmlns:a="http://schemas.openxmlformats.org/drawingml/2006/main">
+              <a:graphicData uri="http://schemas.openxmlformats.org/drawingml/2006/picture">
+                <pic:pic xmlns:pic="http://schemas.openxmlformats.org/drawingml/2006/picture">
+                  <pic:nvPicPr>
+                    <pic:cNvPr id="0" name="Picture 12"/>
+                    <pic:cNvPicPr>
+                      <a:picLocks noChangeAspect="1" noChangeArrowheads="1"/>
+                    </pic:cNvPicPr>
+                  </pic:nvPicPr>
+                  <pic:blipFill rotWithShape="1">
+                    <a:blip r:embed="rId20" cstate="print">
+                      <a:extLst>
+                        <a:ext uri="{28A0092B-C50C-407E-A947-70E740481C1C}">
+                          <a14:useLocalDpi xmlns:a14="http://schemas.microsoft.com/office/drawing/2010/main" val="0"/>
+                        </a:ext>
+                      </a:extLst>
+                    </a:blip>
+                    <a:srcRect l="7049" r="8031"/>
+                    <a:stretch/>
+                  </pic:blipFill>
+                  <pic:spPr bwMode="auto">
+                    <a:xfrm>
+                      <a:off x="0" y="0"/>
+                      <a:ext cx="2918102" cy="2146948"/>
+                    </a:xfrm>
+                    <a:prstGeom prst="rect">
+                      <a:avLst/>
+                    </a:prstGeom>
+                    <a:noFill/>
+                    <a:ln>
+                      <a:noFill/>
+                    </a:ln>
+                    <a:extLst>
+                      <a:ext uri="{53640926-AAD7-44D8-BBD7-CCE9431645EC}">
+                        <a14:shadowObscured xmlns:a14="http://schemas.microsoft.com/office/drawing/2010/main"/>
+                      </a:ext>
+                    </a:extLst>
+                  </pic:spPr>
+                </pic:pic>
+              </a:graphicData>
+            </a:graphic>
+          </wp:inline>
+        </w:drawing>
+      </w:r>
+    </w:p>
+    <w:p>
+      <w:r>
+        <w:rPr>
+          <w:noProof/>
+        </w:rPr>
+        <w:drawing>
+          <wp:inline distT="0" distB="0" distL="0" distR="0" wp14:anchorId="3EB53F72" wp14:editId="763F5100">
+            <wp:extent cx="2896271" cy="2163700"/>
+            <wp:effectExtent l="0" t="0" r="0" b="0"/>
+            <wp:docPr id="20" name="Picture 20"/>
+            <wp:cNvGraphicFramePr>
+              <a:graphicFrameLocks xmlns:a="http://schemas.openxmlformats.org/drawingml/2006/main" noChangeAspect="1"/>
+            </wp:cNvGraphicFramePr>
+            <a:graphic xmlns:a="http://schemas.openxmlformats.org/drawingml/2006/main">
+              <a:graphicData uri="http://schemas.openxmlformats.org/drawingml/2006/picture">
+                <pic:pic xmlns:pic="http://schemas.openxmlformats.org/drawingml/2006/picture">
+                  <pic:nvPicPr>
+                    <pic:cNvPr id="0" name="Picture 13"/>
+                    <pic:cNvPicPr>
+                      <a:picLocks noChangeAspect="1" noChangeArrowheads="1"/>
+                    </pic:cNvPicPr>
+                  </pic:nvPicPr>
+                  <pic:blipFill rotWithShape="1">
+                    <a:blip r:embed="rId21" cstate="print">
+                      <a:extLst>
+                        <a:ext uri="{28A0092B-C50C-407E-A947-70E740481C1C}">
+                          <a14:useLocalDpi xmlns:a14="http://schemas.microsoft.com/office/drawing/2010/main" val="0"/>
+                        </a:ext>
+                      </a:extLst>
+                    </a:blip>
+                    <a:srcRect l="7591" r="8777"/>
+                    <a:stretch/>
+                  </pic:blipFill>
+                  <pic:spPr bwMode="auto">
+                    <a:xfrm>
+                      <a:off x="0" y="0"/>
+                      <a:ext cx="2906188" cy="2171109"/>
+                    </a:xfrm>
+                    <a:prstGeom prst="rect">
+                      <a:avLst/>
+                    </a:prstGeom>
+                    <a:noFill/>
+                    <a:ln>
+                      <a:noFill/>
+                    </a:ln>
+                    <a:extLst>
+                      <a:ext uri="{53640926-AAD7-44D8-BBD7-CCE9431645EC}">
+                        <a14:shadowObscured xmlns:a14="http://schemas.microsoft.com/office/drawing/2010/main"/>
+                      </a:ext>
+                    </a:extLst>
+                  </pic:spPr>
+                </pic:pic>
+              </a:graphicData>
+            </a:graphic>
+          </wp:inline>
+        </w:drawing>
+      </w:r>
+      <w:r>
+        <w:rPr>
+          <w:noProof/>
+        </w:rPr>
+        <w:drawing>
+          <wp:inline distT="0" distB="0" distL="0" distR="0" wp14:anchorId="050B8851" wp14:editId="26792F51">
+            <wp:extent cx="3021082" cy="2231619"/>
+            <wp:effectExtent l="0" t="0" r="8255" b="0"/>
+            <wp:docPr id="21" name="Picture 21"/>
+            <wp:cNvGraphicFramePr>
+              <a:graphicFrameLocks xmlns:a="http://schemas.openxmlformats.org/drawingml/2006/main" noChangeAspect="1"/>
+            </wp:cNvGraphicFramePr>
+            <a:graphic xmlns:a="http://schemas.openxmlformats.org/drawingml/2006/main">
+              <a:graphicData uri="http://schemas.openxmlformats.org/drawingml/2006/picture">
+                <pic:pic xmlns:pic="http://schemas.openxmlformats.org/drawingml/2006/picture">
+                  <pic:nvPicPr>
+                    <pic:cNvPr id="0" name="Picture 14"/>
+                    <pic:cNvPicPr>
+                      <a:picLocks noChangeAspect="1" noChangeArrowheads="1"/>
+                    </pic:cNvPicPr>
+                  </pic:nvPicPr>
+                  <pic:blipFill rotWithShape="1">
+                    <a:blip r:embed="rId22" cstate="print">
+                      <a:extLst>
+                        <a:ext uri="{28A0092B-C50C-407E-A947-70E740481C1C}">
+                          <a14:useLocalDpi xmlns:a14="http://schemas.microsoft.com/office/drawing/2010/main" val="0"/>
+                        </a:ext>
+                      </a:extLst>
+                    </a:blip>
+                    <a:srcRect l="7591" r="7828"/>
+                    <a:stretch/>
+                  </pic:blipFill>
+                  <pic:spPr bwMode="auto">
+                    <a:xfrm>
+                      <a:off x="0" y="0"/>
+                      <a:ext cx="3023619" cy="2233493"/>
+                    </a:xfrm>
+                    <a:prstGeom prst="rect">
+                      <a:avLst/>
+                    </a:prstGeom>
+                    <a:noFill/>
+                    <a:ln>
+                      <a:noFill/>
+                    </a:ln>
+                    <a:extLst>
+                      <a:ext uri="{53640926-AAD7-44D8-BBD7-CCE9431645EC}">
+                        <a14:shadowObscured xmlns:a14="http://schemas.microsoft.com/office/drawing/2010/main"/>
+                      </a:ext>
+                    </a:extLst>
+                  </pic:spPr>
+                </pic:pic>
+              </a:graphicData>
+            </a:graphic>
+          </wp:inline>
+        </w:drawing>
+      </w:r>
+    </w:p>
+    <w:p>
+      <w:r>
+        <w:rPr>
+          <w:noProof/>
+        </w:rPr>
+        <w:drawing>
+          <wp:inline distT="0" distB="0" distL="0" distR="0" wp14:anchorId="68D722CD" wp14:editId="5CD836FD">
+            <wp:extent cx="2995063" cy="2191337"/>
+            <wp:effectExtent l="0" t="0" r="0" b="0"/>
+            <wp:docPr id="22" name="Picture 22"/>
+            <wp:cNvGraphicFramePr>
+              <a:graphicFrameLocks xmlns:a="http://schemas.openxmlformats.org/drawingml/2006/main" noChangeAspect="1"/>
+            </wp:cNvGraphicFramePr>
+            <a:graphic xmlns:a="http://schemas.openxmlformats.org/drawingml/2006/main">
+              <a:graphicData uri="http://schemas.openxmlformats.org/drawingml/2006/picture">
+                <pic:pic xmlns:pic="http://schemas.openxmlformats.org/drawingml/2006/picture">
+                  <pic:nvPicPr>
+                    <pic:cNvPr id="0" name="Picture 15"/>
+                    <pic:cNvPicPr>
+                      <a:picLocks noChangeAspect="1" noChangeArrowheads="1"/>
+                    </pic:cNvPicPr>
+                  </pic:nvPicPr>
+                  <pic:blipFill rotWithShape="1">
+                    <a:blip r:embed="rId23" cstate="print">
+                      <a:extLst>
+                        <a:ext uri="{28A0092B-C50C-407E-A947-70E740481C1C}">
+                          <a14:useLocalDpi xmlns:a14="http://schemas.microsoft.com/office/drawing/2010/main" val="0"/>
+                        </a:ext>
+                      </a:extLst>
+                    </a:blip>
+                    <a:srcRect l="7252" r="7355"/>
+                    <a:stretch/>
+                  </pic:blipFill>
+                  <pic:spPr bwMode="auto">
+                    <a:xfrm>
+                      <a:off x="0" y="0"/>
+                      <a:ext cx="3002880" cy="2197057"/>
+                    </a:xfrm>
+                    <a:prstGeom prst="rect">
+                      <a:avLst/>
+                    </a:prstGeom>
+                    <a:noFill/>
+                    <a:ln>
+                      <a:noFill/>
+                    </a:ln>
+                    <a:extLst>
+                      <a:ext uri="{53640926-AAD7-44D8-BBD7-CCE9431645EC}">
+                        <a14:shadowObscured xmlns:a14="http://schemas.microsoft.com/office/drawing/2010/main"/>
+                      </a:ext>
+                    </a:extLst>
+                  </pic:spPr>
+                </pic:pic>
+              </a:graphicData>
+            </a:graphic>
+          </wp:inline>
+        </w:drawing>
+      </w:r>
+      <w:r>
+        <w:rPr>
+          <w:noProof/>
+        </w:rPr>
+        <w:drawing>
+          <wp:inline distT="0" distB="0" distL="0" distR="0" wp14:anchorId="76745F72" wp14:editId="1C0A754C">
+            <wp:extent cx="2936553" cy="2155371"/>
+            <wp:effectExtent l="0" t="0" r="0" b="0"/>
+            <wp:docPr id="23" name="Picture 23"/>
+            <wp:cNvGraphicFramePr>
+              <a:graphicFrameLocks xmlns:a="http://schemas.openxmlformats.org/drawingml/2006/main" noChangeAspect="1"/>
+            </wp:cNvGraphicFramePr>
+            <a:graphic xmlns:a="http://schemas.openxmlformats.org/drawingml/2006/main">
+              <a:graphicData uri="http://schemas.openxmlformats.org/drawingml/2006/picture">
+                <pic:pic xmlns:pic="http://schemas.openxmlformats.org/drawingml/2006/picture">
+                  <pic:nvPicPr>
+                    <pic:cNvPr id="0" name="Picture 16"/>
+                    <pic:cNvPicPr>
+                      <a:picLocks noChangeAspect="1" noChangeArrowheads="1"/>
+                    </pic:cNvPicPr>
+                  </pic:nvPicPr>
+                  <pic:blipFill rotWithShape="1">
+                    <a:blip r:embed="rId24" cstate="print">
+                      <a:extLst>
+                        <a:ext uri="{28A0092B-C50C-407E-A947-70E740481C1C}">
+                          <a14:useLocalDpi xmlns:a14="http://schemas.microsoft.com/office/drawing/2010/main" val="0"/>
+                        </a:ext>
+                      </a:extLst>
+                    </a:blip>
+                    <a:srcRect l="7320" r="7556"/>
+                    <a:stretch/>
+                  </pic:blipFill>
+                  <pic:spPr bwMode="auto">
+                    <a:xfrm>
+                      <a:off x="0" y="0"/>
+                      <a:ext cx="2944986" cy="2161561"/>
+                    </a:xfrm>
+                    <a:prstGeom prst="rect">
+                      <a:avLst/>
+                    </a:prstGeom>
+                    <a:noFill/>
+                    <a:ln>
+                      <a:noFill/>
+                    </a:ln>
+                    <a:extLst>
+                      <a:ext uri="{53640926-AAD7-44D8-BBD7-CCE9431645EC}">
+                        <a14:shadowObscured xmlns:a14="http://schemas.microsoft.com/office/drawing/2010/main"/>
+                      </a:ext>
+                    </a:extLst>
+                  </pic:spPr>
+                </pic:pic>
+              </a:graphicData>
+            </a:graphic>
+          </wp:inline>
+        </w:drawing>
+      </w:r>
+    </w:p>
+    <w:p/>
     <w:sectPr>
       <w:pgSz w:w="12240" w:h="15840"/>
       <w:pgMar w:top="1440" w:right="1440" w:bottom="1440" w:left="1440" w:header="720" w:footer="720" w:gutter="0"/>

</xml_diff>

<commit_message>
HUGE changes... PI control on wheels works
</commit_message>
<xml_diff>
--- a/updates/update3/update3.docx
+++ b/updates/update3/update3.docx
@@ -901,13 +901,7 @@
           <w:rPr>
             <w:rFonts w:ascii="Cambria Math" w:eastAsiaTheme="minorEastAsia" w:hAnsi="Cambria Math"/>
           </w:rPr>
-          <m:t>±</m:t>
-        </m:r>
-        <m:r>
-          <w:rPr>
-            <w:rFonts w:ascii="Cambria Math" w:eastAsiaTheme="minorEastAsia" w:hAnsi="Cambria Math"/>
-          </w:rPr>
-          <m:t xml:space="preserve">55 </m:t>
+          <m:t xml:space="preserve">±55 </m:t>
         </m:r>
       </m:oMath>
       <w:r>
@@ -1060,10 +1054,7 @@
         <w:pStyle w:val="Heading2"/>
       </w:pPr>
       <w:r>
-        <w:t>9</w:t>
-      </w:r>
-      <w:r>
-        <w:t xml:space="preserve">. </w:t>
+        <w:t xml:space="preserve">9. </w:t>
       </w:r>
       <w:r>
         <w:t>Filtered Motor Desired Velocity</w:t>
@@ -1840,6 +1831,274 @@
       </w:r>
     </w:p>
     <w:p/>
+    <w:p>
+      <w:pPr>
+        <w:pStyle w:val="Heading2"/>
+      </w:pPr>
+      <w:r>
+        <w:lastRenderedPageBreak/>
+        <w:t>10. Corrective Velocity</w:t>
+      </w:r>
+      <w:r>
+        <w:t xml:space="preserve"> (attempt 2)</w:t>
+      </w:r>
+    </w:p>
+    <w:p>
+      <w:r>
+        <w:t>For some reason the left and right wheel plots look exactly the same. This is a separate issue.. working on a fix.</w:t>
+      </w:r>
+    </w:p>
+    <w:p>
+      <w:pPr>
+        <w:rPr>
+          <w:b/>
+          <w:bCs/>
+        </w:rPr>
+      </w:pPr>
+      <w:r>
+        <w:rPr>
+          <w:b/>
+          <w:bCs/>
+        </w:rPr>
+        <w:t>K = 20 / 100 s = 0.2 s</w:t>
+      </w:r>
+    </w:p>
+    <w:p>
+      <w:r>
+        <w:rPr>
+          <w:noProof/>
+        </w:rPr>
+        <w:drawing>
+          <wp:inline distT="0" distB="0" distL="0" distR="0" wp14:anchorId="30C69721" wp14:editId="72936295">
+            <wp:extent cx="2945757" cy="2207037"/>
+            <wp:effectExtent l="0" t="0" r="0" b="0"/>
+            <wp:docPr id="3" name="Picture 3"/>
+            <wp:cNvGraphicFramePr>
+              <a:graphicFrameLocks xmlns:a="http://schemas.openxmlformats.org/drawingml/2006/main" noChangeAspect="1"/>
+            </wp:cNvGraphicFramePr>
+            <a:graphic xmlns:a="http://schemas.openxmlformats.org/drawingml/2006/main">
+              <a:graphicData uri="http://schemas.openxmlformats.org/drawingml/2006/picture">
+                <pic:pic xmlns:pic="http://schemas.openxmlformats.org/drawingml/2006/picture">
+                  <pic:nvPicPr>
+                    <pic:cNvPr id="0" name="Picture 1"/>
+                    <pic:cNvPicPr>
+                      <a:picLocks noChangeAspect="1" noChangeArrowheads="1"/>
+                    </pic:cNvPicPr>
+                  </pic:nvPicPr>
+                  <pic:blipFill>
+                    <a:blip r:embed="rId25" cstate="print">
+                      <a:extLst>
+                        <a:ext uri="{28A0092B-C50C-407E-A947-70E740481C1C}">
+                          <a14:useLocalDpi xmlns:a14="http://schemas.microsoft.com/office/drawing/2010/main" val="0"/>
+                        </a:ext>
+                      </a:extLst>
+                    </a:blip>
+                    <a:srcRect/>
+                    <a:stretch>
+                      <a:fillRect/>
+                    </a:stretch>
+                  </pic:blipFill>
+                  <pic:spPr bwMode="auto">
+                    <a:xfrm>
+                      <a:off x="0" y="0"/>
+                      <a:ext cx="2971263" cy="2226147"/>
+                    </a:xfrm>
+                    <a:prstGeom prst="rect">
+                      <a:avLst/>
+                    </a:prstGeom>
+                    <a:noFill/>
+                    <a:ln>
+                      <a:noFill/>
+                    </a:ln>
+                  </pic:spPr>
+                </pic:pic>
+              </a:graphicData>
+            </a:graphic>
+          </wp:inline>
+        </w:drawing>
+      </w:r>
+      <w:r>
+        <w:rPr>
+          <w:noProof/>
+        </w:rPr>
+        <w:drawing>
+          <wp:inline distT="0" distB="0" distL="0" distR="0" wp14:anchorId="5B2C2F07" wp14:editId="76008452">
+            <wp:extent cx="2992055" cy="2241724"/>
+            <wp:effectExtent l="0" t="0" r="0" b="0"/>
+            <wp:docPr id="6" name="Picture 6"/>
+            <wp:cNvGraphicFramePr>
+              <a:graphicFrameLocks xmlns:a="http://schemas.openxmlformats.org/drawingml/2006/main" noChangeAspect="1"/>
+            </wp:cNvGraphicFramePr>
+            <a:graphic xmlns:a="http://schemas.openxmlformats.org/drawingml/2006/main">
+              <a:graphicData uri="http://schemas.openxmlformats.org/drawingml/2006/picture">
+                <pic:pic xmlns:pic="http://schemas.openxmlformats.org/drawingml/2006/picture">
+                  <pic:nvPicPr>
+                    <pic:cNvPr id="0" name="Picture 2"/>
+                    <pic:cNvPicPr>
+                      <a:picLocks noChangeAspect="1" noChangeArrowheads="1"/>
+                    </pic:cNvPicPr>
+                  </pic:nvPicPr>
+                  <pic:blipFill>
+                    <a:blip r:embed="rId26" cstate="print">
+                      <a:extLst>
+                        <a:ext uri="{28A0092B-C50C-407E-A947-70E740481C1C}">
+                          <a14:useLocalDpi xmlns:a14="http://schemas.microsoft.com/office/drawing/2010/main" val="0"/>
+                        </a:ext>
+                      </a:extLst>
+                    </a:blip>
+                    <a:srcRect/>
+                    <a:stretch>
+                      <a:fillRect/>
+                    </a:stretch>
+                  </pic:blipFill>
+                  <pic:spPr bwMode="auto">
+                    <a:xfrm>
+                      <a:off x="0" y="0"/>
+                      <a:ext cx="3000734" cy="2248226"/>
+                    </a:xfrm>
+                    <a:prstGeom prst="rect">
+                      <a:avLst/>
+                    </a:prstGeom>
+                    <a:noFill/>
+                    <a:ln>
+                      <a:noFill/>
+                    </a:ln>
+                  </pic:spPr>
+                </pic:pic>
+              </a:graphicData>
+            </a:graphic>
+          </wp:inline>
+        </w:drawing>
+      </w:r>
+    </w:p>
+    <w:p>
+      <w:pPr>
+        <w:rPr>
+          <w:b/>
+          <w:bCs/>
+        </w:rPr>
+      </w:pPr>
+      <w:r>
+        <w:rPr>
+          <w:b/>
+          <w:bCs/>
+        </w:rPr>
+        <w:t>K = 30 / 100 = 0.3 s</w:t>
+      </w:r>
+    </w:p>
+    <w:p>
+      <w:r>
+        <w:rPr>
+          <w:noProof/>
+        </w:rPr>
+        <w:drawing>
+          <wp:inline distT="0" distB="0" distL="0" distR="0" wp14:anchorId="286855B2" wp14:editId="2FCC0620">
+            <wp:extent cx="2986268" cy="2237389"/>
+            <wp:effectExtent l="0" t="0" r="0" b="0"/>
+            <wp:docPr id="12" name="Picture 12"/>
+            <wp:cNvGraphicFramePr>
+              <a:graphicFrameLocks xmlns:a="http://schemas.openxmlformats.org/drawingml/2006/main" noChangeAspect="1"/>
+            </wp:cNvGraphicFramePr>
+            <a:graphic xmlns:a="http://schemas.openxmlformats.org/drawingml/2006/main">
+              <a:graphicData uri="http://schemas.openxmlformats.org/drawingml/2006/picture">
+                <pic:pic xmlns:pic="http://schemas.openxmlformats.org/drawingml/2006/picture">
+                  <pic:nvPicPr>
+                    <pic:cNvPr id="0" name="Picture 3"/>
+                    <pic:cNvPicPr>
+                      <a:picLocks noChangeAspect="1" noChangeArrowheads="1"/>
+                    </pic:cNvPicPr>
+                  </pic:nvPicPr>
+                  <pic:blipFill>
+                    <a:blip r:embed="rId27" cstate="print">
+                      <a:extLst>
+                        <a:ext uri="{28A0092B-C50C-407E-A947-70E740481C1C}">
+                          <a14:useLocalDpi xmlns:a14="http://schemas.microsoft.com/office/drawing/2010/main" val="0"/>
+                        </a:ext>
+                      </a:extLst>
+                    </a:blip>
+                    <a:srcRect/>
+                    <a:stretch>
+                      <a:fillRect/>
+                    </a:stretch>
+                  </pic:blipFill>
+                  <pic:spPr bwMode="auto">
+                    <a:xfrm>
+                      <a:off x="0" y="0"/>
+                      <a:ext cx="3005643" cy="2251905"/>
+                    </a:xfrm>
+                    <a:prstGeom prst="rect">
+                      <a:avLst/>
+                    </a:prstGeom>
+                    <a:noFill/>
+                    <a:ln>
+                      <a:noFill/>
+                    </a:ln>
+                  </pic:spPr>
+                </pic:pic>
+              </a:graphicData>
+            </a:graphic>
+          </wp:inline>
+        </w:drawing>
+      </w:r>
+      <w:r>
+        <w:rPr>
+          <w:noProof/>
+        </w:rPr>
+        <w:drawing>
+          <wp:inline distT="0" distB="0" distL="0" distR="0" wp14:anchorId="2FEBA85F" wp14:editId="7B603647">
+            <wp:extent cx="2945757" cy="2207037"/>
+            <wp:effectExtent l="0" t="0" r="0" b="0"/>
+            <wp:docPr id="13" name="Picture 13"/>
+            <wp:cNvGraphicFramePr>
+              <a:graphicFrameLocks xmlns:a="http://schemas.openxmlformats.org/drawingml/2006/main" noChangeAspect="1"/>
+            </wp:cNvGraphicFramePr>
+            <a:graphic xmlns:a="http://schemas.openxmlformats.org/drawingml/2006/main">
+              <a:graphicData uri="http://schemas.openxmlformats.org/drawingml/2006/picture">
+                <pic:pic xmlns:pic="http://schemas.openxmlformats.org/drawingml/2006/picture">
+                  <pic:nvPicPr>
+                    <pic:cNvPr id="0" name="Picture 4"/>
+                    <pic:cNvPicPr>
+                      <a:picLocks noChangeAspect="1" noChangeArrowheads="1"/>
+                    </pic:cNvPicPr>
+                  </pic:nvPicPr>
+                  <pic:blipFill>
+                    <a:blip r:embed="rId28" cstate="print">
+                      <a:extLst>
+                        <a:ext uri="{28A0092B-C50C-407E-A947-70E740481C1C}">
+                          <a14:useLocalDpi xmlns:a14="http://schemas.microsoft.com/office/drawing/2010/main" val="0"/>
+                        </a:ext>
+                      </a:extLst>
+                    </a:blip>
+                    <a:srcRect/>
+                    <a:stretch>
+                      <a:fillRect/>
+                    </a:stretch>
+                  </pic:blipFill>
+                  <pic:spPr bwMode="auto">
+                    <a:xfrm>
+                      <a:off x="0" y="0"/>
+                      <a:ext cx="2962565" cy="2219630"/>
+                    </a:xfrm>
+                    <a:prstGeom prst="rect">
+                      <a:avLst/>
+                    </a:prstGeom>
+                    <a:noFill/>
+                    <a:ln>
+                      <a:noFill/>
+                    </a:ln>
+                  </pic:spPr>
+                </pic:pic>
+              </a:graphicData>
+            </a:graphic>
+          </wp:inline>
+        </w:drawing>
+      </w:r>
+    </w:p>
+    <w:p>
+      <w:r>
+        <w:t>These look… almost identical. Turns out k = 20 is better if you zoom in!</w:t>
+      </w:r>
+    </w:p>
     <w:sectPr>
       <w:pgSz w:w="12240" w:h="15840"/>
       <w:pgMar w:top="1440" w:right="1440" w:bottom="1440" w:left="1440" w:header="720" w:footer="720" w:gutter="0"/>

</xml_diff>